<commit_message>
Milk, Eggs, Bread, Chicken breast, Apples, Bananas, Rice, Pasta, Tomato sauce, Cheese, Spinach, Yogurt, Olive oil, Cereal, Coffee
</commit_message>
<xml_diff>
--- a/project/project 6/IST 263 Project Milestone 6.docx
+++ b/project/project 6/IST 263 Project Milestone 6.docx
@@ -1,6 +1,6 @@
 
 <file path=word/document.xml><?xml version="1.0" encoding="utf-8"?>
-<w:document xmlns:wpc="http://schemas.microsoft.com/office/word/2010/wordprocessingCanvas" xmlns:cx="http://schemas.microsoft.com/office/drawing/2014/chartex" xmlns:cx1="http://schemas.microsoft.com/office/drawing/2015/9/8/chartex" xmlns:cx2="http://schemas.microsoft.com/office/drawing/2015/10/21/chartex" xmlns:cx3="http://schemas.microsoft.com/office/drawing/2016/5/9/chartex" xmlns:cx4="http://schemas.microsoft.com/office/drawing/2016/5/10/chartex" xmlns:cx5="http://schemas.microsoft.com/office/drawing/2016/5/11/chartex" xmlns:cx6="http://schemas.microsoft.com/office/drawing/2016/5/12/chartex" xmlns:cx7="http://schemas.microsoft.com/office/drawing/2016/5/13/chartex" xmlns:cx8="http://schemas.microsoft.com/office/drawing/2016/5/14/chartex" xmlns:mc="http://schemas.openxmlformats.org/markup-compatibility/2006" xmlns:aink="http://schemas.microsoft.com/office/drawing/2016/ink" xmlns:am3d="http://schemas.microsoft.com/office/drawing/2017/model3d" xmlns:o="urn:schemas-microsoft-com:office:office" xmlns:r="http://schemas.openxmlformats.org/officeDocument/2006/relationships" xmlns:m="http://schemas.openxmlformats.org/officeDocument/2006/math" xmlns:v="urn:schemas-microsoft-com:vml" xmlns:wp14="http://schemas.microsoft.com/office/word/2010/wordprocessingDrawing" xmlns:wp="http://schemas.openxmlformats.org/drawingml/2006/wordprocessingDrawing" xmlns:w10="urn:schemas-microsoft-com:office:word" xmlns:w="http://schemas.openxmlformats.org/wordprocessingml/2006/main" xmlns:w14="http://schemas.microsoft.com/office/word/2010/wordml" xmlns:w15="http://schemas.microsoft.com/office/word/2012/wordml" xmlns:w16cex="http://schemas.microsoft.com/office/word/2018/wordml/cex" xmlns:w16cid="http://schemas.microsoft.com/office/word/2016/wordml/cid" xmlns:w16="http://schemas.microsoft.com/office/word/2018/wordml" xmlns:w16sdtdh="http://schemas.microsoft.com/office/word/2020/wordml/sdtdatahash" xmlns:w16se="http://schemas.microsoft.com/office/word/2015/wordml/symex" xmlns:wpg="http://schemas.microsoft.com/office/word/2010/wordprocessingGroup" xmlns:wpi="http://schemas.microsoft.com/office/word/2010/wordprocessingInk" xmlns:wne="http://schemas.microsoft.com/office/word/2006/wordml" xmlns:wps="http://schemas.microsoft.com/office/word/2010/wordprocessingShape" mc:Ignorable="w14 w15 w16se w16cid w16 w16cex w16sdtdh wp14">
+<w:document xmlns:wpc="http://schemas.microsoft.com/office/word/2010/wordprocessingCanvas" xmlns:cx="http://schemas.microsoft.com/office/drawing/2014/chartex" xmlns:cx1="http://schemas.microsoft.com/office/drawing/2015/9/8/chartex" xmlns:cx2="http://schemas.microsoft.com/office/drawing/2015/10/21/chartex" xmlns:cx3="http://schemas.microsoft.com/office/drawing/2016/5/9/chartex" xmlns:cx4="http://schemas.microsoft.com/office/drawing/2016/5/10/chartex" xmlns:cx5="http://schemas.microsoft.com/office/drawing/2016/5/11/chartex" xmlns:cx6="http://schemas.microsoft.com/office/drawing/2016/5/12/chartex" xmlns:cx7="http://schemas.microsoft.com/office/drawing/2016/5/13/chartex" xmlns:cx8="http://schemas.microsoft.com/office/drawing/2016/5/14/chartex" xmlns:mc="http://schemas.openxmlformats.org/markup-compatibility/2006" xmlns:aink="http://schemas.microsoft.com/office/drawing/2016/ink" xmlns:am3d="http://schemas.microsoft.com/office/drawing/2017/model3d" xmlns:o="urn:schemas-microsoft-com:office:office" xmlns:oel="http://schemas.microsoft.com/office/2019/extlst" xmlns:r="http://schemas.openxmlformats.org/officeDocument/2006/relationships" xmlns:m="http://schemas.openxmlformats.org/officeDocument/2006/math" xmlns:v="urn:schemas-microsoft-com:vml" xmlns:wp14="http://schemas.microsoft.com/office/word/2010/wordprocessingDrawing" xmlns:wp="http://schemas.openxmlformats.org/drawingml/2006/wordprocessingDrawing" xmlns:w10="urn:schemas-microsoft-com:office:word" xmlns:w="http://schemas.openxmlformats.org/wordprocessingml/2006/main" xmlns:w14="http://schemas.microsoft.com/office/word/2010/wordml" xmlns:w15="http://schemas.microsoft.com/office/word/2012/wordml" xmlns:w16cex="http://schemas.microsoft.com/office/word/2018/wordml/cex" xmlns:w16cid="http://schemas.microsoft.com/office/word/2016/wordml/cid" xmlns:w16="http://schemas.microsoft.com/office/word/2018/wordml" xmlns:w16du="http://schemas.microsoft.com/office/word/2023/wordml/word16du" xmlns:w16sdtdh="http://schemas.microsoft.com/office/word/2020/wordml/sdtdatahash" xmlns:w16sdtfl="http://schemas.microsoft.com/office/word/2024/wordml/sdtformatlock" xmlns:w16se="http://schemas.microsoft.com/office/word/2015/wordml/symex" xmlns:wpg="http://schemas.microsoft.com/office/word/2010/wordprocessingGroup" xmlns:wpi="http://schemas.microsoft.com/office/word/2010/wordprocessingInk" xmlns:wne="http://schemas.microsoft.com/office/word/2006/wordml" xmlns:wps="http://schemas.microsoft.com/office/word/2010/wordprocessingShape" mc:Ignorable="w14 w15 w16se w16cid w16 w16cex w16sdtdh w16sdtfl w16du wp14">
   <w:body>
     <w:p>
       <w:pPr>
@@ -56,7 +56,7 @@
         <w:rPr>
           <w:color w:val="FF0000"/>
         </w:rPr>
-        <w:t>(really put your name here!!!)</w:t>
+        <w:t>Noah Bamberger</w:t>
       </w:r>
     </w:p>
     <w:p>
@@ -69,71 +69,9 @@
       </w:r>
       <w:r>
         <w:br/>
-        <w:t xml:space="preserve">Please paste your project description from Project Milestone 1 here.  </w:t>
-      </w:r>
-    </w:p>
-    <w:p/>
-    <w:p>
-      <w:pPr>
-        <w:rPr>
-          <w:b/>
-          <w:bCs/>
-        </w:rPr>
-      </w:pPr>
-      <w:r>
-        <w:rPr>
-          <w:b/>
-          <w:bCs/>
-        </w:rPr>
-        <w:t xml:space="preserve">What is the </w:t>
-      </w:r>
-      <w:proofErr w:type="spellStart"/>
-      <w:r>
-        <w:rPr>
-          <w:b/>
-          <w:bCs/>
-        </w:rPr>
-        <w:t>url</w:t>
-      </w:r>
-      <w:proofErr w:type="spellEnd"/>
-      <w:r>
-        <w:rPr>
-          <w:b/>
-          <w:bCs/>
-        </w:rPr>
-        <w:t xml:space="preserve"> of the page you choose to work on for this part?</w:t>
-      </w:r>
-    </w:p>
-    <w:p/>
-    <w:p>
-      <w:pPr>
-        <w:rPr>
-          <w:b/>
-          <w:bCs/>
-        </w:rPr>
-      </w:pPr>
-      <w:r>
-        <w:rPr>
-          <w:b/>
-          <w:bCs/>
-        </w:rPr>
-        <w:t>Paste a screen shot of the wireframe you created for this page below.</w:t>
-      </w:r>
-    </w:p>
-    <w:p/>
-    <w:p>
-      <w:pPr>
-        <w:rPr>
-          <w:b/>
-          <w:bCs/>
-        </w:rPr>
-      </w:pPr>
-      <w:r>
-        <w:rPr>
-          <w:b/>
-          <w:bCs/>
-        </w:rPr>
-        <w:t>Provide the URL of the WAVE checker for this page below.</w:t>
+      </w:r>
+      <w:r>
+        <w:t>My website will be an instruction to disc golf website, intending to have all the basic information somebody needs to begin playing the sport. It will provide users with information on what the sport is, how to play it, disc types, and basic scoring and rule information. The goal is to provide new players with a base level of information to jump into the sport as the sport is growing very quickly.</w:t>
       </w:r>
     </w:p>
     <w:p>
@@ -143,6 +81,54 @@
           <w:bCs/>
         </w:rPr>
       </w:pPr>
+      <w:r>
+        <w:rPr>
+          <w:b/>
+          <w:bCs/>
+        </w:rPr>
+        <w:t xml:space="preserve">What is the </w:t>
+      </w:r>
+      <w:proofErr w:type="spellStart"/>
+      <w:r>
+        <w:rPr>
+          <w:b/>
+          <w:bCs/>
+        </w:rPr>
+        <w:t>url</w:t>
+      </w:r>
+      <w:proofErr w:type="spellEnd"/>
+      <w:r>
+        <w:rPr>
+          <w:b/>
+          <w:bCs/>
+        </w:rPr>
+        <w:t xml:space="preserve"> of the page you choose to work on for this part?</w:t>
+      </w:r>
+    </w:p>
+    <w:p>
+      <w:hyperlink r:id="rId4" w:history="1">
+        <w:r>
+          <w:rPr>
+            <w:rStyle w:val="Hyperlink"/>
+          </w:rPr>
+          <w:t>https://ntbamber.github.</w:t>
+        </w:r>
+        <w:r>
+          <w:rPr>
+            <w:rStyle w:val="Hyperlink"/>
+          </w:rPr>
+          <w:t>i</w:t>
+        </w:r>
+        <w:r>
+          <w:rPr>
+            <w:rStyle w:val="Hyperlink"/>
+          </w:rPr>
+          <w:t>o/ist263/project/project%206/</w:t>
+        </w:r>
+      </w:hyperlink>
+      <w:r>
+        <w:t xml:space="preserve"> </w:t>
+      </w:r>
     </w:p>
     <w:p>
       <w:pPr>
@@ -156,7 +142,50 @@
           <w:b/>
           <w:bCs/>
         </w:rPr>
-        <w:t>Provide the URL of the HTML validator for you page below.</w:t>
+        <w:t>Paste a screen shot of the wireframe you created for this page below.</w:t>
+      </w:r>
+    </w:p>
+    <w:p>
+      <w:r>
+        <w:rPr>
+          <w:b/>
+          <w:noProof/>
+        </w:rPr>
+        <w:drawing>
+          <wp:inline distT="0" distB="0" distL="0" distR="0" wp14:anchorId="0CD859CD" wp14:editId="71F8ED3D">
+            <wp:extent cx="2987040" cy="3618865"/>
+            <wp:effectExtent l="0" t="0" r="3810" b="635"/>
+            <wp:docPr id="1180914460" name="Picture 1" descr="A screenshot of a website&#10;&#10;AI-generated content may be incorrect."/>
+            <wp:cNvGraphicFramePr>
+              <a:graphicFrameLocks xmlns:a="http://schemas.openxmlformats.org/drawingml/2006/main" noChangeAspect="1"/>
+            </wp:cNvGraphicFramePr>
+            <a:graphic xmlns:a="http://schemas.openxmlformats.org/drawingml/2006/main">
+              <a:graphicData uri="http://schemas.openxmlformats.org/drawingml/2006/picture">
+                <pic:pic xmlns:pic="http://schemas.openxmlformats.org/drawingml/2006/picture">
+                  <pic:nvPicPr>
+                    <pic:cNvPr id="1180914460" name="Picture 1" descr="A screenshot of a website&#10;&#10;AI-generated content may be incorrect."/>
+                    <pic:cNvPicPr/>
+                  </pic:nvPicPr>
+                  <pic:blipFill>
+                    <a:blip r:embed="rId5"/>
+                    <a:stretch>
+                      <a:fillRect/>
+                    </a:stretch>
+                  </pic:blipFill>
+                  <pic:spPr>
+                    <a:xfrm>
+                      <a:off x="0" y="0"/>
+                      <a:ext cx="3022225" cy="3661493"/>
+                    </a:xfrm>
+                    <a:prstGeom prst="rect">
+                      <a:avLst/>
+                    </a:prstGeom>
+                  </pic:spPr>
+                </pic:pic>
+              </a:graphicData>
+            </a:graphic>
+          </wp:inline>
+        </w:drawing>
       </w:r>
     </w:p>
     <w:p>
@@ -166,6 +195,14 @@
           <w:bCs/>
         </w:rPr>
       </w:pPr>
+      <w:r>
+        <w:rPr>
+          <w:b/>
+          <w:bCs/>
+        </w:rPr>
+        <w:lastRenderedPageBreak/>
+        <w:t>Provide the URL of the WAVE checker for this page below.</w:t>
+      </w:r>
     </w:p>
     <w:p>
       <w:pPr>
@@ -178,6 +215,129 @@
         <w:rPr>
           <w:b/>
           <w:bCs/>
+          <w:noProof/>
+        </w:rPr>
+        <w:drawing>
+          <wp:inline distT="0" distB="0" distL="0" distR="0" wp14:anchorId="2F931468" wp14:editId="006D3585">
+            <wp:extent cx="2467867" cy="5471160"/>
+            <wp:effectExtent l="0" t="0" r="8890" b="0"/>
+            <wp:docPr id="1047685426" name="Picture 1" descr="A screenshot of a computer&#10;&#10;AI-generated content may be incorrect."/>
+            <wp:cNvGraphicFramePr>
+              <a:graphicFrameLocks xmlns:a="http://schemas.openxmlformats.org/drawingml/2006/main" noChangeAspect="1"/>
+            </wp:cNvGraphicFramePr>
+            <a:graphic xmlns:a="http://schemas.openxmlformats.org/drawingml/2006/main">
+              <a:graphicData uri="http://schemas.openxmlformats.org/drawingml/2006/picture">
+                <pic:pic xmlns:pic="http://schemas.openxmlformats.org/drawingml/2006/picture">
+                  <pic:nvPicPr>
+                    <pic:cNvPr id="1047685426" name="Picture 1" descr="A screenshot of a computer&#10;&#10;AI-generated content may be incorrect."/>
+                    <pic:cNvPicPr/>
+                  </pic:nvPicPr>
+                  <pic:blipFill>
+                    <a:blip r:embed="rId6"/>
+                    <a:stretch>
+                      <a:fillRect/>
+                    </a:stretch>
+                  </pic:blipFill>
+                  <pic:spPr>
+                    <a:xfrm>
+                      <a:off x="0" y="0"/>
+                      <a:ext cx="2470973" cy="5478047"/>
+                    </a:xfrm>
+                    <a:prstGeom prst="rect">
+                      <a:avLst/>
+                    </a:prstGeom>
+                  </pic:spPr>
+                </pic:pic>
+              </a:graphicData>
+            </a:graphic>
+          </wp:inline>
+        </w:drawing>
+      </w:r>
+    </w:p>
+    <w:p>
+      <w:pPr>
+        <w:rPr>
+          <w:b/>
+          <w:bCs/>
+        </w:rPr>
+      </w:pPr>
+      <w:r>
+        <w:rPr>
+          <w:b/>
+          <w:bCs/>
+        </w:rPr>
+        <w:lastRenderedPageBreak/>
+        <w:t xml:space="preserve">Provide the URL of the HTML validator for </w:t>
+      </w:r>
+      <w:proofErr w:type="gramStart"/>
+      <w:r>
+        <w:rPr>
+          <w:b/>
+          <w:bCs/>
+        </w:rPr>
+        <w:t>you</w:t>
+      </w:r>
+      <w:proofErr w:type="gramEnd"/>
+      <w:r>
+        <w:rPr>
+          <w:b/>
+          <w:bCs/>
+        </w:rPr>
+        <w:t xml:space="preserve"> </w:t>
+      </w:r>
+      <w:proofErr w:type="gramStart"/>
+      <w:r>
+        <w:rPr>
+          <w:b/>
+          <w:bCs/>
+        </w:rPr>
+        <w:t>page</w:t>
+      </w:r>
+      <w:proofErr w:type="gramEnd"/>
+      <w:r>
+        <w:rPr>
+          <w:b/>
+          <w:bCs/>
+        </w:rPr>
+        <w:t xml:space="preserve"> below.</w:t>
+      </w:r>
+    </w:p>
+    <w:p>
+      <w:pPr>
+        <w:rPr>
+          <w:b/>
+          <w:bCs/>
+        </w:rPr>
+      </w:pPr>
+      <w:hyperlink r:id="rId7" w:history="1">
+        <w:r>
+          <w:rPr>
+            <w:rStyle w:val="Hyperlink"/>
+            <w:b/>
+            <w:bCs/>
+          </w:rPr>
+          <w:t>https://html5.validator.nu/?doc=https%3A%2F%2Fntbamber.github.io%2Fist263%2Fproject%2Fproject%25206%2F</w:t>
+        </w:r>
+      </w:hyperlink>
+      <w:r>
+        <w:rPr>
+          <w:b/>
+          <w:bCs/>
+        </w:rPr>
+        <w:t xml:space="preserve"> </w:t>
+      </w:r>
+    </w:p>
+    <w:p>
+      <w:pPr>
+        <w:rPr>
+          <w:b/>
+          <w:bCs/>
+        </w:rPr>
+      </w:pPr>
+      <w:r>
+        <w:rPr>
+          <w:b/>
+          <w:bCs/>
         </w:rPr>
         <w:t xml:space="preserve">If something went wrong in this part, describe what happened and how you can fix it moving forward. </w:t>
       </w:r>
@@ -188,6 +348,175 @@
         </w:rPr>
         <w:br/>
         <w:t xml:space="preserve">Examples of problems could be, page isn’t responsive, page doesn’t look like wireframe, etc.  </w:t>
+      </w:r>
+    </w:p>
+    <w:p>
+      <w:r>
+        <w:t>When going to style my site in this section, I realized that my content did not line up well with my wireframe. In my wireframe, I had sections and images that I did not have in my site content. My reaction to this problem was to redesign my wireframes and put them below. I chose to do this because I liked the content I had for my site and preferred to change the layout instead of the content.</w:t>
+      </w:r>
+    </w:p>
+    <w:p>
+      <w:r>
+        <w:rPr>
+          <w:noProof/>
+        </w:rPr>
+        <w:lastRenderedPageBreak/>
+        <w:drawing>
+          <wp:inline distT="0" distB="0" distL="0" distR="0" wp14:anchorId="54AAE709" wp14:editId="2830167C">
+            <wp:extent cx="7905750" cy="5934075"/>
+            <wp:effectExtent l="0" t="4763" r="0" b="0"/>
+            <wp:docPr id="398470007" name="Picture 1"/>
+            <wp:cNvGraphicFramePr>
+              <a:graphicFrameLocks xmlns:a="http://schemas.openxmlformats.org/drawingml/2006/main" noChangeAspect="1"/>
+            </wp:cNvGraphicFramePr>
+            <a:graphic xmlns:a="http://schemas.openxmlformats.org/drawingml/2006/main">
+              <a:graphicData uri="http://schemas.openxmlformats.org/drawingml/2006/picture">
+                <pic:pic xmlns:pic="http://schemas.openxmlformats.org/drawingml/2006/picture">
+                  <pic:nvPicPr>
+                    <pic:cNvPr id="0" name="Picture 1"/>
+                    <pic:cNvPicPr>
+                      <a:picLocks noChangeAspect="1" noChangeArrowheads="1"/>
+                    </pic:cNvPicPr>
+                  </pic:nvPicPr>
+                  <pic:blipFill>
+                    <a:blip r:embed="rId8" cstate="print">
+                      <a:extLst>
+                        <a:ext uri="{28A0092B-C50C-407E-A947-70E740481C1C}">
+                          <a14:useLocalDpi xmlns:a14="http://schemas.microsoft.com/office/drawing/2010/main" val="0"/>
+                        </a:ext>
+                      </a:extLst>
+                    </a:blip>
+                    <a:srcRect/>
+                    <a:stretch>
+                      <a:fillRect/>
+                    </a:stretch>
+                  </pic:blipFill>
+                  <pic:spPr bwMode="auto">
+                    <a:xfrm rot="5400000">
+                      <a:off x="0" y="0"/>
+                      <a:ext cx="7905750" cy="5934075"/>
+                    </a:xfrm>
+                    <a:prstGeom prst="rect">
+                      <a:avLst/>
+                    </a:prstGeom>
+                    <a:noFill/>
+                    <a:ln>
+                      <a:noFill/>
+                    </a:ln>
+                  </pic:spPr>
+                </pic:pic>
+              </a:graphicData>
+            </a:graphic>
+          </wp:inline>
+        </w:drawing>
+      </w:r>
+      <w:r>
+        <w:rPr>
+          <w:noProof/>
+        </w:rPr>
+        <w:lastRenderedPageBreak/>
+        <w:drawing>
+          <wp:inline distT="0" distB="0" distL="0" distR="0" wp14:anchorId="0AF8EB8E" wp14:editId="4779D6BE">
+            <wp:extent cx="7905750" cy="5934075"/>
+            <wp:effectExtent l="0" t="4763" r="0" b="0"/>
+            <wp:docPr id="337989197" name="Picture 2"/>
+            <wp:cNvGraphicFramePr>
+              <a:graphicFrameLocks xmlns:a="http://schemas.openxmlformats.org/drawingml/2006/main" noChangeAspect="1"/>
+            </wp:cNvGraphicFramePr>
+            <a:graphic xmlns:a="http://schemas.openxmlformats.org/drawingml/2006/main">
+              <a:graphicData uri="http://schemas.openxmlformats.org/drawingml/2006/picture">
+                <pic:pic xmlns:pic="http://schemas.openxmlformats.org/drawingml/2006/picture">
+                  <pic:nvPicPr>
+                    <pic:cNvPr id="0" name="Picture 2"/>
+                    <pic:cNvPicPr>
+                      <a:picLocks noChangeAspect="1" noChangeArrowheads="1"/>
+                    </pic:cNvPicPr>
+                  </pic:nvPicPr>
+                  <pic:blipFill>
+                    <a:blip r:embed="rId9" cstate="print">
+                      <a:extLst>
+                        <a:ext uri="{28A0092B-C50C-407E-A947-70E740481C1C}">
+                          <a14:useLocalDpi xmlns:a14="http://schemas.microsoft.com/office/drawing/2010/main" val="0"/>
+                        </a:ext>
+                      </a:extLst>
+                    </a:blip>
+                    <a:srcRect/>
+                    <a:stretch>
+                      <a:fillRect/>
+                    </a:stretch>
+                  </pic:blipFill>
+                  <pic:spPr bwMode="auto">
+                    <a:xfrm rot="5400000">
+                      <a:off x="0" y="0"/>
+                      <a:ext cx="7905750" cy="5934075"/>
+                    </a:xfrm>
+                    <a:prstGeom prst="rect">
+                      <a:avLst/>
+                    </a:prstGeom>
+                    <a:noFill/>
+                    <a:ln>
+                      <a:noFill/>
+                    </a:ln>
+                  </pic:spPr>
+                </pic:pic>
+              </a:graphicData>
+            </a:graphic>
+          </wp:inline>
+        </w:drawing>
+      </w:r>
+      <w:r>
+        <w:rPr>
+          <w:noProof/>
+        </w:rPr>
+        <w:lastRenderedPageBreak/>
+        <w:drawing>
+          <wp:inline distT="0" distB="0" distL="0" distR="0" wp14:anchorId="58AEFD13" wp14:editId="0CCD9FD8">
+            <wp:extent cx="7905750" cy="5934075"/>
+            <wp:effectExtent l="0" t="4763" r="0" b="0"/>
+            <wp:docPr id="373809753" name="Picture 3"/>
+            <wp:cNvGraphicFramePr>
+              <a:graphicFrameLocks xmlns:a="http://schemas.openxmlformats.org/drawingml/2006/main" noChangeAspect="1"/>
+            </wp:cNvGraphicFramePr>
+            <a:graphic xmlns:a="http://schemas.openxmlformats.org/drawingml/2006/main">
+              <a:graphicData uri="http://schemas.openxmlformats.org/drawingml/2006/picture">
+                <pic:pic xmlns:pic="http://schemas.openxmlformats.org/drawingml/2006/picture">
+                  <pic:nvPicPr>
+                    <pic:cNvPr id="0" name="Picture 3"/>
+                    <pic:cNvPicPr>
+                      <a:picLocks noChangeAspect="1" noChangeArrowheads="1"/>
+                    </pic:cNvPicPr>
+                  </pic:nvPicPr>
+                  <pic:blipFill>
+                    <a:blip r:embed="rId10" cstate="print">
+                      <a:extLst>
+                        <a:ext uri="{28A0092B-C50C-407E-A947-70E740481C1C}">
+                          <a14:useLocalDpi xmlns:a14="http://schemas.microsoft.com/office/drawing/2010/main" val="0"/>
+                        </a:ext>
+                      </a:extLst>
+                    </a:blip>
+                    <a:srcRect/>
+                    <a:stretch>
+                      <a:fillRect/>
+                    </a:stretch>
+                  </pic:blipFill>
+                  <pic:spPr bwMode="auto">
+                    <a:xfrm rot="5400000">
+                      <a:off x="0" y="0"/>
+                      <a:ext cx="7905750" cy="5934075"/>
+                    </a:xfrm>
+                    <a:prstGeom prst="rect">
+                      <a:avLst/>
+                    </a:prstGeom>
+                    <a:noFill/>
+                    <a:ln>
+                      <a:noFill/>
+                    </a:ln>
+                  </pic:spPr>
+                </pic:pic>
+              </a:graphicData>
+            </a:graphic>
+          </wp:inline>
+        </w:drawing>
       </w:r>
     </w:p>
     <w:sectPr>
@@ -201,7 +530,7 @@
 </file>
 
 <file path=word/styles.xml><?xml version="1.0" encoding="utf-8"?>
-<w:styles xmlns:mc="http://schemas.openxmlformats.org/markup-compatibility/2006" xmlns:r="http://schemas.openxmlformats.org/officeDocument/2006/relationships" xmlns:w="http://schemas.openxmlformats.org/wordprocessingml/2006/main" xmlns:w14="http://schemas.microsoft.com/office/word/2010/wordml" xmlns:w15="http://schemas.microsoft.com/office/word/2012/wordml" xmlns:w16cex="http://schemas.microsoft.com/office/word/2018/wordml/cex" xmlns:w16cid="http://schemas.microsoft.com/office/word/2016/wordml/cid" xmlns:w16="http://schemas.microsoft.com/office/word/2018/wordml" xmlns:w16sdtdh="http://schemas.microsoft.com/office/word/2020/wordml/sdtdatahash" xmlns:w16se="http://schemas.microsoft.com/office/word/2015/wordml/symex" mc:Ignorable="w14 w15 w16se w16cid w16 w16cex w16sdtdh">
+<w:styles xmlns:mc="http://schemas.openxmlformats.org/markup-compatibility/2006" xmlns:r="http://schemas.openxmlformats.org/officeDocument/2006/relationships" xmlns:w="http://schemas.openxmlformats.org/wordprocessingml/2006/main" xmlns:w14="http://schemas.microsoft.com/office/word/2010/wordml" xmlns:w15="http://schemas.microsoft.com/office/word/2012/wordml" xmlns:w16cex="http://schemas.microsoft.com/office/word/2018/wordml/cex" xmlns:w16cid="http://schemas.microsoft.com/office/word/2016/wordml/cid" xmlns:w16="http://schemas.microsoft.com/office/word/2018/wordml" xmlns:w16du="http://schemas.microsoft.com/office/word/2023/wordml/word16du" xmlns:w16sdtdh="http://schemas.microsoft.com/office/word/2020/wordml/sdtdatahash" xmlns:w16sdtfl="http://schemas.microsoft.com/office/word/2024/wordml/sdtformatlock" xmlns:w16se="http://schemas.microsoft.com/office/word/2015/wordml/symex" mc:Ignorable="w14 w15 w16se w16cid w16 w16cex w16sdtdh w16sdtfl w16du">
   <w:docDefaults>
     <w:rPrDefault>
       <w:rPr>
@@ -668,6 +997,18 @@
       <w:shd w:val="clear" w:color="auto" w:fill="E1DFDD"/>
     </w:rPr>
   </w:style>
+  <w:style w:type="character" w:styleId="FollowedHyperlink">
+    <w:name w:val="FollowedHyperlink"/>
+    <w:basedOn w:val="DefaultParagraphFont"/>
+    <w:uiPriority w:val="99"/>
+    <w:semiHidden/>
+    <w:unhideWhenUsed/>
+    <w:rsid w:val="008F4FBD"/>
+    <w:rPr>
+      <w:color w:val="954F72" w:themeColor="followedHyperlink"/>
+      <w:u w:val="single"/>
+    </w:rPr>
+  </w:style>
 </w:styles>
 </file>
 

</xml_diff>